<commit_message>
añadido resumen + archivos
</commit_message>
<xml_diff>
--- a/Resumen Alloy.docx
+++ b/Resumen Alloy.docx
@@ -3985,17 +3985,7 @@
           <w:sz w:val="20"/>
           <w:szCs w:val="20"/>
         </w:rPr>
-        <w:t>defin</w:t>
-      </w:r>
-      <w:r>
-        <w:rPr>
-          <w:rFonts w:ascii="Arial" w:hAnsi="Arial" w:cs="Arial"/>
-          <w:b/>
-          <w:bCs/>
-          <w:sz w:val="20"/>
-          <w:szCs w:val="20"/>
-        </w:rPr>
-        <w:t>e</w:t>
+        <w:t>define</w:t>
       </w:r>
       <w:r>
         <w:rPr>
@@ -4231,23 +4221,7 @@
           <w:sz w:val="20"/>
           <w:szCs w:val="20"/>
         </w:rPr>
-        <w:t xml:space="preserve"> A </w:t>
-      </w:r>
-      <w:r>
-        <w:rPr>
-          <w:rFonts w:ascii="Arial" w:hAnsi="Arial" w:cs="Arial"/>
-          <w:sz w:val="20"/>
-          <w:szCs w:val="20"/>
-        </w:rPr>
-        <w:t>{f</w:t>
-      </w:r>
-      <w:r>
-        <w:rPr>
-          <w:rFonts w:ascii="Arial" w:hAnsi="Arial" w:cs="Arial"/>
-          <w:sz w:val="20"/>
-          <w:szCs w:val="20"/>
-        </w:rPr>
-        <w:t>: m e}</w:t>
+        <w:t xml:space="preserve"> A {f: m e}</w:t>
       </w:r>
     </w:p>
     <w:p>
@@ -4274,23 +4248,7 @@
           <w:sz w:val="20"/>
           <w:szCs w:val="20"/>
         </w:rPr>
-        <w:t xml:space="preserve"> A </w:t>
-      </w:r>
-      <w:r>
-        <w:rPr>
-          <w:rFonts w:ascii="Arial" w:hAnsi="Arial" w:cs="Arial"/>
-          <w:sz w:val="20"/>
-          <w:szCs w:val="20"/>
-        </w:rPr>
-        <w:t>{f</w:t>
-      </w:r>
-      <w:r>
-        <w:rPr>
-          <w:rFonts w:ascii="Arial" w:hAnsi="Arial" w:cs="Arial"/>
-          <w:sz w:val="20"/>
-          <w:szCs w:val="20"/>
-        </w:rPr>
-        <w:t>: e1 m -&gt; n e}</w:t>
+        <w:t xml:space="preserve"> A {f: e1 m -&gt; n e}</w:t>
       </w:r>
     </w:p>
     <w:p>
@@ -4453,15 +4411,7 @@
           <w:sz w:val="20"/>
           <w:szCs w:val="20"/>
         </w:rPr>
-        <w:t>:</w:t>
-      </w:r>
-      <w:r>
-        <w:rPr>
-          <w:rFonts w:ascii="Arial" w:hAnsi="Arial" w:cs="Arial"/>
-          <w:sz w:val="20"/>
-          <w:szCs w:val="20"/>
-        </w:rPr>
-        <w:t xml:space="preserve"> exactamente uno</w:t>
+        <w:t>: exactamente uno</w:t>
       </w:r>
       <w:r>
         <w:rPr>
@@ -4745,15 +4695,7 @@
           <w:sz w:val="20"/>
           <w:szCs w:val="20"/>
         </w:rPr>
-        <w:t xml:space="preserve"> </w:t>
-      </w:r>
-      <w:r>
-        <w:rPr>
-          <w:rFonts w:ascii="Arial" w:hAnsi="Arial" w:cs="Arial"/>
-          <w:sz w:val="20"/>
-          <w:szCs w:val="20"/>
-        </w:rPr>
-        <w:t>{}</w:t>
+        <w:t xml:space="preserve"> {}</w:t>
       </w:r>
     </w:p>
     <w:p>
@@ -4800,6 +4742,7 @@
         </w:rPr>
         <w:t xml:space="preserve">: </w:t>
       </w:r>
+      <w:proofErr w:type="spellStart"/>
       <w:r>
         <w:rPr>
           <w:rFonts w:ascii="Arial" w:hAnsi="Arial" w:cs="Arial"/>
@@ -4811,6 +4754,7 @@
         </w:rPr>
         <w:t>one</w:t>
       </w:r>
+      <w:proofErr w:type="spellEnd"/>
       <w:r>
         <w:rPr>
           <w:rFonts w:ascii="Arial" w:hAnsi="Arial" w:cs="Arial"/>
@@ -4914,6 +4858,177 @@
           <w:szCs w:val="20"/>
         </w:rPr>
         <w:t>resultar redundante.</w:t>
+      </w:r>
+    </w:p>
+    <w:p>
+      <w:pPr>
+        <w:rPr>
+          <w:rFonts w:ascii="Arial" w:hAnsi="Arial" w:cs="Arial"/>
+          <w:sz w:val="20"/>
+          <w:szCs w:val="20"/>
+        </w:rPr>
+      </w:pPr>
+    </w:p>
+    <w:p>
+      <w:pPr>
+        <w:rPr>
+          <w:rFonts w:ascii="Arial" w:hAnsi="Arial" w:cs="Arial"/>
+          <w:sz w:val="20"/>
+          <w:szCs w:val="20"/>
+        </w:rPr>
+      </w:pPr>
+      <w:r>
+        <w:rPr>
+          <w:rFonts w:ascii="Arial" w:hAnsi="Arial" w:cs="Arial"/>
+          <w:sz w:val="20"/>
+          <w:szCs w:val="20"/>
+        </w:rPr>
+        <w:t xml:space="preserve">Para </w:t>
+      </w:r>
+      <w:r>
+        <w:rPr>
+          <w:rFonts w:ascii="Arial" w:hAnsi="Arial" w:cs="Arial"/>
+          <w:b/>
+          <w:bCs/>
+          <w:sz w:val="20"/>
+          <w:szCs w:val="20"/>
+        </w:rPr>
+        <w:t>ejecutar una aserción</w:t>
+      </w:r>
+      <w:r>
+        <w:rPr>
+          <w:rFonts w:ascii="Arial" w:hAnsi="Arial" w:cs="Arial"/>
+          <w:sz w:val="20"/>
+          <w:szCs w:val="20"/>
+        </w:rPr>
+        <w:t xml:space="preserve"> en </w:t>
+      </w:r>
+      <w:r>
+        <w:rPr>
+          <w:rFonts w:ascii="Arial" w:hAnsi="Arial" w:cs="Arial"/>
+          <w:b/>
+          <w:bCs/>
+          <w:sz w:val="20"/>
+          <w:szCs w:val="20"/>
+        </w:rPr>
+        <w:t>Alloy</w:t>
+      </w:r>
+      <w:r>
+        <w:rPr>
+          <w:rFonts w:ascii="Arial" w:hAnsi="Arial" w:cs="Arial"/>
+          <w:sz w:val="20"/>
+          <w:szCs w:val="20"/>
+        </w:rPr>
+        <w:t xml:space="preserve">, se utiliza el comando </w:t>
+      </w:r>
+      <w:proofErr w:type="spellStart"/>
+      <w:r>
+        <w:rPr>
+          <w:rFonts w:ascii="Arial" w:hAnsi="Arial" w:cs="Arial"/>
+          <w:b/>
+          <w:bCs/>
+          <w:sz w:val="20"/>
+          <w:szCs w:val="20"/>
+        </w:rPr>
+        <w:t>check</w:t>
+      </w:r>
+      <w:proofErr w:type="spellEnd"/>
+      <w:r>
+        <w:rPr>
+          <w:rFonts w:ascii="Arial" w:hAnsi="Arial" w:cs="Arial"/>
+          <w:sz w:val="20"/>
+          <w:szCs w:val="20"/>
+        </w:rPr>
+        <w:t xml:space="preserve">. </w:t>
+      </w:r>
+      <w:r>
+        <w:rPr>
+          <w:rFonts w:ascii="Arial" w:hAnsi="Arial" w:cs="Arial"/>
+          <w:b/>
+          <w:bCs/>
+          <w:sz w:val="20"/>
+          <w:szCs w:val="20"/>
+        </w:rPr>
+        <w:t>Ejemplo</w:t>
+      </w:r>
+      <w:r>
+        <w:rPr>
+          <w:rFonts w:ascii="Arial" w:hAnsi="Arial" w:cs="Arial"/>
+          <w:sz w:val="20"/>
+          <w:szCs w:val="20"/>
+        </w:rPr>
+        <w:t>:</w:t>
+      </w:r>
+    </w:p>
+    <w:p>
+      <w:pPr>
+        <w:rPr>
+          <w:rFonts w:ascii="Arial" w:hAnsi="Arial" w:cs="Arial"/>
+          <w:b/>
+          <w:bCs/>
+          <w:sz w:val="20"/>
+          <w:szCs w:val="20"/>
+        </w:rPr>
+      </w:pPr>
+      <w:proofErr w:type="spellStart"/>
+      <w:r>
+        <w:rPr>
+          <w:rFonts w:ascii="Arial" w:hAnsi="Arial" w:cs="Arial"/>
+          <w:b/>
+          <w:bCs/>
+          <w:sz w:val="20"/>
+          <w:szCs w:val="20"/>
+        </w:rPr>
+        <w:t>check</w:t>
+      </w:r>
+      <w:proofErr w:type="spellEnd"/>
+      <w:r>
+        <w:rPr>
+          <w:rFonts w:ascii="Arial" w:hAnsi="Arial" w:cs="Arial"/>
+          <w:sz w:val="20"/>
+          <w:szCs w:val="20"/>
+        </w:rPr>
+        <w:t xml:space="preserve"> </w:t>
+      </w:r>
+      <w:proofErr w:type="spellStart"/>
+      <w:r>
+        <w:rPr>
+          <w:rFonts w:ascii="Arial" w:hAnsi="Arial" w:cs="Arial"/>
+          <w:sz w:val="20"/>
+          <w:szCs w:val="20"/>
+        </w:rPr>
+        <w:t>nombre_asercion</w:t>
+      </w:r>
+      <w:proofErr w:type="spellEnd"/>
+      <w:r>
+        <w:rPr>
+          <w:rFonts w:ascii="Arial" w:hAnsi="Arial" w:cs="Arial"/>
+          <w:sz w:val="20"/>
+          <w:szCs w:val="20"/>
+        </w:rPr>
+        <w:t xml:space="preserve"> </w:t>
+      </w:r>
+      <w:proofErr w:type="spellStart"/>
+      <w:r>
+        <w:rPr>
+          <w:rFonts w:ascii="Arial" w:hAnsi="Arial" w:cs="Arial"/>
+          <w:b/>
+          <w:bCs/>
+          <w:sz w:val="20"/>
+          <w:szCs w:val="20"/>
+        </w:rPr>
+        <w:t>for</w:t>
+      </w:r>
+      <w:proofErr w:type="spellEnd"/>
+      <w:r>
+        <w:rPr>
+          <w:rFonts w:ascii="Arial" w:hAnsi="Arial" w:cs="Arial"/>
+          <w:b/>
+          <w:bCs/>
+          <w:sz w:val="20"/>
+          <w:szCs w:val="20"/>
+        </w:rPr>
+        <w:t xml:space="preserve"> 10</w:t>
       </w:r>
     </w:p>
     <w:p>
@@ -6013,7 +6128,6 @@
   <w:style w:type="character" w:default="1" w:styleId="Fuentedeprrafopredeter">
     <w:name w:val="Default Paragraph Font"/>
     <w:uiPriority w:val="1"/>
-    <w:semiHidden/>
     <w:unhideWhenUsed/>
   </w:style>
   <w:style w:type="table" w:default="1" w:styleId="Tablanormal">

</xml_diff>